<commit_message>
feat: Completed and submitted PROG2113 Module 11 MC-FTE
</commit_message>
<xml_diff>
--- a/Courses/PROG2113 - HTML and CSS/Modules/Module 10 - Web Development/Assignments/A10-1_CS.docx
+++ b/Courses/PROG2113 - HTML and CSS/Modules/Module 10 - Web Development/Assignments/A10-1_CS.docx
@@ -35,218 +35,194 @@
         <w:rPr>
           <w:b/>
           <w:bCs/>
+          <w:sz w:val="24"/>
+          <w:szCs w:val="24"/>
         </w:rPr>
       </w:pPr>
       <w:r>
         <w:rPr>
           <w:b/>
           <w:bCs/>
-        </w:rPr>
-        <w:t>Hands-On Practice</w:t>
-      </w:r>
-      <w:r>
+          <w:sz w:val="24"/>
+          <w:szCs w:val="24"/>
+        </w:rPr>
+        <w:t>Case Study: JavaJam Coffee House</w:t>
+      </w:r>
+    </w:p>
+    <w:p>
+      <w:pPr>
+        <w:rPr>
+          <w:sz w:val="24"/>
+          <w:szCs w:val="24"/>
+        </w:rPr>
+      </w:pPr>
+      <w:r>
+        <w:rPr>
+          <w:sz w:val="24"/>
+          <w:szCs w:val="24"/>
+        </w:rPr>
+        <w:t>Web Development Testing</w:t>
+      </w:r>
+    </w:p>
+    <w:p>
+      <w:pPr>
+        <w:rPr>
+          <w:sz w:val="24"/>
+          <w:szCs w:val="24"/>
+        </w:rPr>
+      </w:pPr>
+      <w:r>
+        <w:rPr>
+          <w:sz w:val="24"/>
+          <w:szCs w:val="24"/>
+        </w:rPr>
+        <w:t xml:space="preserve">Testing completed and </w:t>
+      </w:r>
+      <w:hyperlink r:id="rId4" w:history="1">
+        <w:r>
+          <w:rPr>
+            <w:rStyle w:val="Hyperlink"/>
+            <w:sz w:val="24"/>
+            <w:szCs w:val="24"/>
+          </w:rPr>
+          <w:t>spreadsheet linked</w:t>
+        </w:r>
+      </w:hyperlink>
+      <w:r>
+        <w:rPr>
+          <w:sz w:val="24"/>
+          <w:szCs w:val="24"/>
+        </w:rPr>
+        <w:t xml:space="preserve"> below:</w:t>
+      </w:r>
+    </w:p>
+    <w:p>
+      <w:pPr>
         <w:rPr>
           <w:b/>
           <w:bCs/>
-        </w:rPr>
-        <w:t xml:space="preserve"> (HOP)</w:t>
+          <w:sz w:val="24"/>
+          <w:szCs w:val="24"/>
+        </w:rPr>
+      </w:pPr>
+      <w:r>
+        <w:rPr>
+          <w:noProof/>
+        </w:rPr>
+        <w:drawing>
+          <wp:inline distT="0" distB="0" distL="0" distR="0" wp14:anchorId="2DB49B32" wp14:editId="28F8A316">
+            <wp:extent cx="9144000" cy="3952240"/>
+            <wp:effectExtent l="0" t="0" r="0" b="0"/>
+            <wp:docPr id="1" name="Picture 1" descr="Graphical user interface, application&#10;&#10;Description automatically generated">
+              <a:hlinkClick xmlns:a="http://schemas.openxmlformats.org/drawingml/2006/main" r:id="rId4"/>
+            </wp:docPr>
+            <wp:cNvGraphicFramePr>
+              <a:graphicFrameLocks xmlns:a="http://schemas.openxmlformats.org/drawingml/2006/main" noChangeAspect="1"/>
+            </wp:cNvGraphicFramePr>
+            <a:graphic xmlns:a="http://schemas.openxmlformats.org/drawingml/2006/main">
+              <a:graphicData uri="http://schemas.openxmlformats.org/drawingml/2006/picture">
+                <pic:pic xmlns:pic="http://schemas.openxmlformats.org/drawingml/2006/picture">
+                  <pic:nvPicPr>
+                    <pic:cNvPr id="1" name="Picture 1" descr="Graphical user interface, application&#10;&#10;Description automatically generated">
+                      <a:hlinkClick r:id="rId4"/>
+                    </pic:cNvPr>
+                    <pic:cNvPicPr/>
+                  </pic:nvPicPr>
+                  <pic:blipFill>
+                    <a:blip r:embed="rId5"/>
+                    <a:stretch>
+                      <a:fillRect/>
+                    </a:stretch>
+                  </pic:blipFill>
+                  <pic:spPr>
+                    <a:xfrm>
+                      <a:off x="0" y="0"/>
+                      <a:ext cx="9144000" cy="3952240"/>
+                    </a:xfrm>
+                    <a:prstGeom prst="rect">
+                      <a:avLst/>
+                    </a:prstGeom>
+                  </pic:spPr>
+                </pic:pic>
+              </a:graphicData>
+            </a:graphic>
+          </wp:inline>
+        </w:drawing>
       </w:r>
     </w:p>
     <w:p>
-      <w:r>
-        <w:t xml:space="preserve">HOP </w:t>
-      </w:r>
-      <w:r>
-        <w:t>4</w:t>
-      </w:r>
-      <w:r>
-        <w:t>.1</w:t>
+      <w:pPr>
+        <w:rPr>
+          <w:b/>
+          <w:bCs/>
+          <w:sz w:val="24"/>
+          <w:szCs w:val="24"/>
+        </w:rPr>
+      </w:pPr>
+      <w:r>
+        <w:rPr>
+          <w:b/>
+          <w:bCs/>
+          <w:sz w:val="24"/>
+          <w:szCs w:val="24"/>
+        </w:rPr>
+        <w:t>Overall comments and evaluation:</w:t>
       </w:r>
     </w:p>
-    <w:p/>
     <w:p>
-      <w:r>
-        <w:t xml:space="preserve">HOP </w:t>
-      </w:r>
-      <w:r>
-        <w:t>4</w:t>
-      </w:r>
-      <w:r>
-        <w:t>.2</w:t>
+      <w:pPr>
+        <w:rPr>
+          <w:sz w:val="24"/>
+          <w:szCs w:val="24"/>
+        </w:rPr>
+      </w:pPr>
+      <w:r>
+        <w:rPr>
+          <w:sz w:val="24"/>
+          <w:szCs w:val="24"/>
+        </w:rPr>
+        <w:t xml:space="preserve">Perfunctory: </w:t>
+      </w:r>
+      <w:r>
+        <w:rPr>
+          <w:sz w:val="24"/>
+          <w:szCs w:val="24"/>
+        </w:rPr>
+        <w:t xml:space="preserve">All responsiveness very good.  This is, of course, a very limited website.  </w:t>
       </w:r>
     </w:p>
-    <w:p/>
     <w:p>
-      <w:r>
-        <w:t xml:space="preserve">HOP </w:t>
-      </w:r>
-      <w:r>
-        <w:t>4</w:t>
-      </w:r>
-      <w:r>
-        <w:t>.3</w:t>
+      <w:pPr>
+        <w:rPr>
+          <w:sz w:val="24"/>
+          <w:szCs w:val="24"/>
+        </w:rPr>
+      </w:pPr>
+      <w:r>
+        <w:rPr>
+          <w:sz w:val="24"/>
+          <w:szCs w:val="24"/>
+        </w:rPr>
+        <w:t xml:space="preserve">Still finding the colors kind of plain.  Should convert to white background with very crisp images and so that they pop when a client opens them.  </w:t>
       </w:r>
     </w:p>
-    <w:p/>
     <w:p>
-      <w:r>
-        <w:t xml:space="preserve">HOP </w:t>
-      </w:r>
-      <w:r>
-        <w:t>4</w:t>
-      </w:r>
-      <w:r>
-        <w:t>.4</w:t>
+      <w:pPr>
+        <w:rPr>
+          <w:sz w:val="24"/>
+          <w:szCs w:val="24"/>
+        </w:rPr>
+      </w:pPr>
+      <w:r>
+        <w:rPr>
+          <w:sz w:val="24"/>
+          <w:szCs w:val="24"/>
+        </w:rPr>
+        <w:t>There really isn't anything here that would slow down the website . . . so it this site were used in say Bali or Saudi Arabia, it would still come up just as fast as in the US.</w:t>
       </w:r>
     </w:p>
-    <w:p/>
-    <w:p/>
-    <w:p>
-      <w:r>
-        <w:t xml:space="preserve">HOP </w:t>
-      </w:r>
-      <w:r>
-        <w:t>4</w:t>
-      </w:r>
-      <w:r>
-        <w:t>.5</w:t>
-      </w:r>
-    </w:p>
-    <w:p/>
-    <w:p>
-      <w:r>
-        <w:t xml:space="preserve">HOP </w:t>
-      </w:r>
-      <w:r>
-        <w:t>4</w:t>
-      </w:r>
-      <w:r>
-        <w:t>.6</w:t>
-      </w:r>
-    </w:p>
-    <w:p/>
-    <w:p/>
-    <w:p>
-      <w:r>
-        <w:t xml:space="preserve">HOP </w:t>
-      </w:r>
-      <w:r>
-        <w:t>4</w:t>
-      </w:r>
-      <w:r>
-        <w:t>.7</w:t>
-      </w:r>
-    </w:p>
-    <w:p/>
-    <w:p/>
-    <w:p>
-      <w:r>
-        <w:t xml:space="preserve">HOP </w:t>
-      </w:r>
-      <w:r>
-        <w:t>4</w:t>
-      </w:r>
-      <w:r>
-        <w:t>.8</w:t>
-      </w:r>
-    </w:p>
-    <w:p/>
-    <w:p>
-      <w:r>
-        <w:t xml:space="preserve">HOP </w:t>
-      </w:r>
-      <w:r>
-        <w:t>4</w:t>
-      </w:r>
-      <w:r>
-        <w:t>.9</w:t>
-      </w:r>
-    </w:p>
-    <w:p/>
-    <w:p>
-      <w:r>
-        <w:t xml:space="preserve">HOP </w:t>
-      </w:r>
-      <w:r>
-        <w:t>4</w:t>
-      </w:r>
-      <w:r>
-        <w:t>.10</w:t>
-      </w:r>
-    </w:p>
-    <w:p/>
-    <w:p>
-      <w:r>
-        <w:t xml:space="preserve">HOP </w:t>
-      </w:r>
-      <w:r>
-        <w:t>4</w:t>
-      </w:r>
-      <w:r>
-        <w:t>.11</w:t>
-      </w:r>
-    </w:p>
-    <w:p/>
-    <w:p>
-      <w:r>
-        <w:t xml:space="preserve">HOP </w:t>
-      </w:r>
-      <w:r>
-        <w:t>4</w:t>
-      </w:r>
-      <w:r>
-        <w:t>.12</w:t>
-      </w:r>
-    </w:p>
-    <w:p/>
-    <w:p>
-      <w:r>
-        <w:t xml:space="preserve">HOP </w:t>
-      </w:r>
-      <w:r>
-        <w:t>4</w:t>
-      </w:r>
-      <w:r>
-        <w:t>.13</w:t>
-      </w:r>
-    </w:p>
-    <w:p/>
-    <w:p>
-      <w:r>
-        <w:t>H</w:t>
-      </w:r>
-      <w:r>
-        <w:t xml:space="preserve">OP </w:t>
-      </w:r>
-      <w:r>
-        <w:t>4</w:t>
-      </w:r>
-      <w:r>
-        <w:t>.14</w:t>
-      </w:r>
-    </w:p>
-    <w:p/>
-    <w:p>
-      <w:r>
-        <w:t xml:space="preserve">HOP </w:t>
-      </w:r>
-      <w:r>
-        <w:t>4</w:t>
-      </w:r>
-      <w:r>
-        <w:t>.15</w:t>
-      </w:r>
-    </w:p>
-    <w:p/>
-    <w:p>
-      <w:r>
-        <w:t>HOP 4.16</w:t>
-      </w:r>
-    </w:p>
-    <w:p/>
-    <w:p/>
     <w:sectPr>
-      <w:pgSz w:w="12240" w:h="15840"/>
+      <w:pgSz w:w="15840" w:h="12240" w:orient="landscape"/>
       <w:pgMar w:top="720" w:right="720" w:bottom="720" w:left="720" w:header="720" w:footer="720" w:gutter="0"/>
       <w:cols w:space="720"/>
       <w:docGrid w:linePitch="360"/>
@@ -682,6 +658,41 @@
     <w:semiHidden/>
     <w:unhideWhenUsed/>
   </w:style>
+  <w:style w:type="character" w:styleId="Hyperlink">
+    <w:name w:val="Hyperlink"/>
+    <w:basedOn w:val="DefaultParagraphFont"/>
+    <w:uiPriority w:val="99"/>
+    <w:unhideWhenUsed/>
+    <w:rsid w:val="00A80405"/>
+    <w:rPr>
+      <w:color w:val="0563C1" w:themeColor="hyperlink"/>
+      <w:u w:val="single"/>
+    </w:rPr>
+  </w:style>
+  <w:style w:type="character" w:styleId="UnresolvedMention">
+    <w:name w:val="Unresolved Mention"/>
+    <w:basedOn w:val="DefaultParagraphFont"/>
+    <w:uiPriority w:val="99"/>
+    <w:semiHidden/>
+    <w:unhideWhenUsed/>
+    <w:rsid w:val="00A80405"/>
+    <w:rPr>
+      <w:color w:val="605E5C"/>
+      <w:shd w:val="clear" w:color="auto" w:fill="E1DFDD"/>
+    </w:rPr>
+  </w:style>
+  <w:style w:type="character" w:styleId="FollowedHyperlink">
+    <w:name w:val="FollowedHyperlink"/>
+    <w:basedOn w:val="DefaultParagraphFont"/>
+    <w:uiPriority w:val="99"/>
+    <w:semiHidden/>
+    <w:unhideWhenUsed/>
+    <w:rsid w:val="00D91511"/>
+    <w:rPr>
+      <w:color w:val="954F72" w:themeColor="followedHyperlink"/>
+      <w:u w:val="single"/>
+    </w:rPr>
+  </w:style>
 </w:styles>
 </file>
 

</xml_diff>